<commit_message>
Sua loi dinh dang vien
</commit_message>
<xml_diff>
--- a/Baocaothuctapchuyennganh.docx
+++ b/Baocaothuctapchuyennganh.docx
@@ -4188,12 +4188,6 @@
           <w:footerReference w:type="first" r:id="rId11"/>
           <w:pgSz w:w="12240" w:h="15840"/>
           <w:pgMar w:top="1134" w:right="1134" w:bottom="1134" w:left="1701" w:header="720" w:footer="720" w:gutter="0"/>
-          <w:pgBorders w:display="firstPage" w:offsetFrom="page">
-            <w:top w:val="single" w:sz="8" w:space="24" w:color="auto"/>
-            <w:left w:val="single" w:sz="8" w:space="24" w:color="auto"/>
-            <w:bottom w:val="single" w:sz="8" w:space="24" w:color="auto"/>
-            <w:right w:val="single" w:sz="8" w:space="24" w:color="auto"/>
-          </w:pgBorders>
           <w:pgNumType w:start="1"/>
           <w:cols w:space="720"/>
           <w:titlePg/>
@@ -4802,12 +4796,6 @@
       <w:footerReference w:type="first" r:id="rId18"/>
       <w:pgSz w:w="12240" w:h="15840"/>
       <w:pgMar w:top="1134" w:right="1134" w:bottom="1134" w:left="1701" w:header="720" w:footer="720" w:gutter="0"/>
-      <w:pgBorders w:display="firstPage" w:offsetFrom="page">
-        <w:top w:val="single" w:sz="8" w:space="24" w:color="auto"/>
-        <w:left w:val="single" w:sz="8" w:space="24" w:color="auto"/>
-        <w:bottom w:val="single" w:sz="8" w:space="24" w:color="auto"/>
-        <w:right w:val="single" w:sz="8" w:space="24" w:color="auto"/>
-      </w:pgBorders>
       <w:cols w:space="720"/>
       <w:titlePg/>
       <w:docGrid w:linePitch="360"/>

</xml_diff>

<commit_message>
Sua chua muc luc
</commit_message>
<xml_diff>
--- a/Baocaothuctapchuyennganh.docx
+++ b/Baocaothuctapchuyennganh.docx
@@ -602,101 +602,89 @@
         </w:p>
         <w:p>
           <w:pPr>
+            <w:rPr>
+              <w:lang w:val="en-US"/>
+            </w:rPr>
+          </w:pPr>
+        </w:p>
+        <w:p>
+          <w:pPr>
             <w:pStyle w:val="TOC1"/>
-            <w:tabs>
-              <w:tab w:val="right" w:leader="dot" w:pos="9395"/>
-            </w:tabs>
             <w:rPr>
-              <w:rFonts w:eastAsiaTheme="minorEastAsia"/>
-              <w:noProof/>
+              <w:rFonts w:asciiTheme="minorHAnsi" w:eastAsiaTheme="minorEastAsia" w:hAnsiTheme="minorHAnsi" w:cstheme="minorBidi"/>
+              <w:sz w:val="22"/>
               <w:lang w:eastAsia="vi-VN"/>
             </w:rPr>
           </w:pPr>
           <w:r>
-            <w:rPr>
-              <w:rFonts w:ascii="Times New Roman" w:hAnsi="Times New Roman" w:cs="Times New Roman"/>
-            </w:rPr>
             <w:fldChar w:fldCharType="begin"/>
           </w:r>
           <w:r>
-            <w:rPr>
-              <w:rFonts w:ascii="Times New Roman" w:hAnsi="Times New Roman" w:cs="Times New Roman"/>
-            </w:rPr>
             <w:instrText xml:space="preserve"> TOC \o "1-3" \h \z \u </w:instrText>
           </w:r>
           <w:r>
-            <w:rPr>
-              <w:rFonts w:ascii="Times New Roman" w:hAnsi="Times New Roman" w:cs="Times New Roman"/>
-            </w:rPr>
             <w:fldChar w:fldCharType="separate"/>
           </w:r>
-          <w:hyperlink w:anchor="_Toc214202291" w:history="1">
+          <w:hyperlink w:anchor="_Toc214225986" w:history="1">
             <w:r>
               <w:rPr>
                 <w:rStyle w:val="Hyperlink"/>
-                <w:noProof/>
+                <w:u w:val="none"/>
               </w:rPr>
               <w:t>CHƯƠNG 1</w:t>
             </w:r>
             <w:r>
               <w:rPr>
                 <w:rStyle w:val="Hyperlink"/>
-                <w:noProof/>
+                <w:u w:val="none"/>
                 <w:lang w:val="en-US"/>
               </w:rPr>
-              <w:t>:</w:t>
+              <w:t xml:space="preserve">: </w:t>
             </w:r>
             <w:r>
               <w:rPr>
                 <w:rStyle w:val="Hyperlink"/>
-                <w:noProof/>
-              </w:rPr>
-              <w:t xml:space="preserve"> GIỚI THIỆU ĐỀ TÀI</w:t>
-            </w:r>
-            <w:r>
-              <w:rPr>
-                <w:noProof/>
+                <w:u w:val="none"/>
+              </w:rPr>
+              <w:t>GIỚI THIỆU ĐỀ TÀI</w:t>
+            </w:r>
+            <w:r>
+              <w:rPr>
                 <w:webHidden/>
               </w:rPr>
               <w:tab/>
             </w:r>
             <w:r>
               <w:rPr>
-                <w:noProof/>
                 <w:webHidden/>
               </w:rPr>
               <w:fldChar w:fldCharType="begin"/>
             </w:r>
             <w:r>
               <w:rPr>
-                <w:noProof/>
-                <w:webHidden/>
-              </w:rPr>
-              <w:instrText xml:space="preserve"> PAGEREF _Toc214202291 \h </w:instrText>
-            </w:r>
-            <w:r>
-              <w:rPr>
-                <w:noProof/>
-                <w:webHidden/>
-              </w:rPr>
-            </w:r>
-            <w:r>
-              <w:rPr>
-                <w:noProof/>
+                <w:webHidden/>
+              </w:rPr>
+              <w:instrText xml:space="preserve"> PAGEREF _Toc214225986 \h </w:instrText>
+            </w:r>
+            <w:r>
+              <w:rPr>
+                <w:webHidden/>
+              </w:rPr>
+            </w:r>
+            <w:r>
+              <w:rPr>
                 <w:webHidden/>
               </w:rPr>
               <w:fldChar w:fldCharType="separate"/>
             </w:r>
             <w:r>
               <w:rPr>
-                <w:noProof/>
                 <w:webHidden/>
               </w:rPr>
               <w:t>1</w:t>
             </w:r>
             <w:r>
               <w:rPr>
-                <w:noProof/>
                 <w:webHidden/>
               </w:rPr>
               <w:fldChar w:fldCharType="end"/>
@@ -706,70 +694,57 @@
         <w:p>
           <w:pPr>
             <w:pStyle w:val="TOC2"/>
-            <w:tabs>
-              <w:tab w:val="right" w:leader="dot" w:pos="9395"/>
-            </w:tabs>
             <w:rPr>
-              <w:rFonts w:eastAsiaTheme="minorEastAsia"/>
-              <w:noProof/>
+              <w:rFonts w:asciiTheme="minorHAnsi" w:eastAsiaTheme="minorEastAsia" w:hAnsiTheme="minorHAnsi"/>
+              <w:sz w:val="22"/>
               <w:lang w:eastAsia="vi-VN"/>
             </w:rPr>
           </w:pPr>
-          <w:hyperlink w:anchor="_Toc214202292" w:history="1">
+          <w:hyperlink w:anchor="_Toc214225987" w:history="1">
             <w:r>
               <w:rPr>
                 <w:rStyle w:val="Hyperlink"/>
-                <w:rFonts w:ascii="Times New Roman" w:hAnsi="Times New Roman" w:cs="Times New Roman"/>
-                <w:b/>
-                <w:bCs/>
-                <w:noProof/>
+                <w:u w:val="none"/>
               </w:rPr>
               <w:t>1.1. LÝ DO CHỌN ĐỀ TÀI</w:t>
             </w:r>
             <w:r>
               <w:rPr>
-                <w:noProof/>
                 <w:webHidden/>
               </w:rPr>
               <w:tab/>
             </w:r>
             <w:r>
               <w:rPr>
-                <w:noProof/>
                 <w:webHidden/>
               </w:rPr>
               <w:fldChar w:fldCharType="begin"/>
             </w:r>
             <w:r>
               <w:rPr>
-                <w:noProof/>
-                <w:webHidden/>
-              </w:rPr>
-              <w:instrText xml:space="preserve"> PAGEREF _Toc214202292 \h </w:instrText>
-            </w:r>
-            <w:r>
-              <w:rPr>
-                <w:noProof/>
-                <w:webHidden/>
-              </w:rPr>
-            </w:r>
-            <w:r>
-              <w:rPr>
-                <w:noProof/>
+                <w:webHidden/>
+              </w:rPr>
+              <w:instrText xml:space="preserve"> PAGEREF _Toc214225987 \h </w:instrText>
+            </w:r>
+            <w:r>
+              <w:rPr>
+                <w:webHidden/>
+              </w:rPr>
+            </w:r>
+            <w:r>
+              <w:rPr>
                 <w:webHidden/>
               </w:rPr>
               <w:fldChar w:fldCharType="separate"/>
             </w:r>
             <w:r>
               <w:rPr>
-                <w:noProof/>
                 <w:webHidden/>
               </w:rPr>
               <w:t>1</w:t>
             </w:r>
             <w:r>
               <w:rPr>
-                <w:noProof/>
                 <w:webHidden/>
               </w:rPr>
               <w:fldChar w:fldCharType="end"/>
@@ -779,70 +754,57 @@
         <w:p>
           <w:pPr>
             <w:pStyle w:val="TOC2"/>
-            <w:tabs>
-              <w:tab w:val="right" w:leader="dot" w:pos="9395"/>
-            </w:tabs>
             <w:rPr>
-              <w:rFonts w:eastAsiaTheme="minorEastAsia"/>
-              <w:noProof/>
+              <w:rFonts w:asciiTheme="minorHAnsi" w:eastAsiaTheme="minorEastAsia" w:hAnsiTheme="minorHAnsi"/>
+              <w:sz w:val="22"/>
               <w:lang w:eastAsia="vi-VN"/>
             </w:rPr>
           </w:pPr>
-          <w:hyperlink w:anchor="_Toc214202293" w:history="1">
+          <w:hyperlink w:anchor="_Toc214225988" w:history="1">
             <w:r>
               <w:rPr>
                 <w:rStyle w:val="Hyperlink"/>
-                <w:rFonts w:ascii="Times New Roman" w:hAnsi="Times New Roman" w:cs="Times New Roman"/>
-                <w:b/>
-                <w:bCs/>
-                <w:noProof/>
+                <w:u w:val="none"/>
               </w:rPr>
               <w:t>1.2. MỤC TIÊU CỦA ĐỀ TÀI</w:t>
             </w:r>
             <w:r>
               <w:rPr>
-                <w:noProof/>
                 <w:webHidden/>
               </w:rPr>
               <w:tab/>
             </w:r>
             <w:r>
               <w:rPr>
-                <w:noProof/>
                 <w:webHidden/>
               </w:rPr>
               <w:fldChar w:fldCharType="begin"/>
             </w:r>
             <w:r>
               <w:rPr>
-                <w:noProof/>
-                <w:webHidden/>
-              </w:rPr>
-              <w:instrText xml:space="preserve"> PAGEREF _Toc214202293 \h </w:instrText>
-            </w:r>
-            <w:r>
-              <w:rPr>
-                <w:noProof/>
-                <w:webHidden/>
-              </w:rPr>
-            </w:r>
-            <w:r>
-              <w:rPr>
-                <w:noProof/>
+                <w:webHidden/>
+              </w:rPr>
+              <w:instrText xml:space="preserve"> PAGEREF _Toc214225988 \h </w:instrText>
+            </w:r>
+            <w:r>
+              <w:rPr>
+                <w:webHidden/>
+              </w:rPr>
+            </w:r>
+            <w:r>
+              <w:rPr>
                 <w:webHidden/>
               </w:rPr>
               <w:fldChar w:fldCharType="separate"/>
             </w:r>
             <w:r>
               <w:rPr>
-                <w:noProof/>
                 <w:webHidden/>
               </w:rPr>
               <w:t>1</w:t>
             </w:r>
             <w:r>
               <w:rPr>
-                <w:noProof/>
                 <w:webHidden/>
               </w:rPr>
               <w:fldChar w:fldCharType="end"/>
@@ -856,17 +818,19 @@
               <w:tab w:val="right" w:leader="dot" w:pos="9395"/>
             </w:tabs>
             <w:rPr>
-              <w:rFonts w:eastAsiaTheme="minorEastAsia"/>
+              <w:rFonts w:asciiTheme="minorHAnsi" w:eastAsiaTheme="minorEastAsia" w:hAnsiTheme="minorHAnsi"/>
               <w:noProof/>
+              <w:sz w:val="22"/>
               <w:lang w:eastAsia="vi-VN"/>
             </w:rPr>
           </w:pPr>
-          <w:hyperlink w:anchor="_Toc214202294" w:history="1">
+          <w:hyperlink w:anchor="_Toc214225989" w:history="1">
             <w:r>
               <w:rPr>
                 <w:rStyle w:val="Hyperlink"/>
-                <w:rFonts w:ascii="Times New Roman" w:hAnsi="Times New Roman" w:cs="Times New Roman"/>
+                <w:rFonts w:cs="Times New Roman"/>
                 <w:noProof/>
+                <w:u w:val="none"/>
               </w:rPr>
               <w:t>1.2.1. Mục tiêu tổng quát</w:t>
             </w:r>
@@ -889,7 +853,7 @@
                 <w:noProof/>
                 <w:webHidden/>
               </w:rPr>
-              <w:instrText xml:space="preserve"> PAGEREF _Toc214202294 \h </w:instrText>
+              <w:instrText xml:space="preserve"> PAGEREF _Toc214225989 \h </w:instrText>
             </w:r>
             <w:r>
               <w:rPr>
@@ -927,17 +891,19 @@
               <w:tab w:val="right" w:leader="dot" w:pos="9395"/>
             </w:tabs>
             <w:rPr>
-              <w:rFonts w:eastAsiaTheme="minorEastAsia"/>
+              <w:rFonts w:asciiTheme="minorHAnsi" w:eastAsiaTheme="minorEastAsia" w:hAnsiTheme="minorHAnsi"/>
               <w:noProof/>
+              <w:sz w:val="22"/>
               <w:lang w:eastAsia="vi-VN"/>
             </w:rPr>
           </w:pPr>
-          <w:hyperlink w:anchor="_Toc214202295" w:history="1">
+          <w:hyperlink w:anchor="_Toc214225990" w:history="1">
             <w:r>
               <w:rPr>
                 <w:rStyle w:val="Hyperlink"/>
-                <w:rFonts w:ascii="Times New Roman" w:hAnsi="Times New Roman" w:cs="Times New Roman"/>
+                <w:rFonts w:cs="Times New Roman"/>
                 <w:noProof/>
+                <w:u w:val="none"/>
               </w:rPr>
               <w:t>1.2.2. Mục tiêu cụ thể</w:t>
             </w:r>
@@ -960,7 +926,7 @@
                 <w:noProof/>
                 <w:webHidden/>
               </w:rPr>
-              <w:instrText xml:space="preserve"> PAGEREF _Toc214202295 \h </w:instrText>
+              <w:instrText xml:space="preserve"> PAGEREF _Toc214225990 \h </w:instrText>
             </w:r>
             <w:r>
               <w:rPr>
@@ -994,70 +960,57 @@
         <w:p>
           <w:pPr>
             <w:pStyle w:val="TOC2"/>
-            <w:tabs>
-              <w:tab w:val="right" w:leader="dot" w:pos="9395"/>
-            </w:tabs>
             <w:rPr>
-              <w:rFonts w:eastAsiaTheme="minorEastAsia"/>
-              <w:noProof/>
+              <w:rFonts w:asciiTheme="minorHAnsi" w:eastAsiaTheme="minorEastAsia" w:hAnsiTheme="minorHAnsi"/>
+              <w:sz w:val="22"/>
               <w:lang w:eastAsia="vi-VN"/>
             </w:rPr>
           </w:pPr>
-          <w:hyperlink w:anchor="_Toc214202296" w:history="1">
+          <w:hyperlink w:anchor="_Toc214225991" w:history="1">
             <w:r>
               <w:rPr>
                 <w:rStyle w:val="Hyperlink"/>
-                <w:rFonts w:ascii="Times New Roman" w:hAnsi="Times New Roman" w:cs="Times New Roman"/>
-                <w:b/>
-                <w:bCs/>
-                <w:noProof/>
+                <w:u w:val="none"/>
               </w:rPr>
               <w:t>1.3. ĐỐI TƯỢNG VÀ PHẠM VI NGHIÊN CỨU</w:t>
             </w:r>
             <w:r>
               <w:rPr>
-                <w:noProof/>
                 <w:webHidden/>
               </w:rPr>
               <w:tab/>
             </w:r>
             <w:r>
               <w:rPr>
-                <w:noProof/>
                 <w:webHidden/>
               </w:rPr>
               <w:fldChar w:fldCharType="begin"/>
             </w:r>
             <w:r>
               <w:rPr>
-                <w:noProof/>
-                <w:webHidden/>
-              </w:rPr>
-              <w:instrText xml:space="preserve"> PAGEREF _Toc214202296 \h </w:instrText>
-            </w:r>
-            <w:r>
-              <w:rPr>
-                <w:noProof/>
-                <w:webHidden/>
-              </w:rPr>
-            </w:r>
-            <w:r>
-              <w:rPr>
-                <w:noProof/>
+                <w:webHidden/>
+              </w:rPr>
+              <w:instrText xml:space="preserve"> PAGEREF _Toc214225991 \h </w:instrText>
+            </w:r>
+            <w:r>
+              <w:rPr>
+                <w:webHidden/>
+              </w:rPr>
+            </w:r>
+            <w:r>
+              <w:rPr>
                 <w:webHidden/>
               </w:rPr>
               <w:fldChar w:fldCharType="separate"/>
             </w:r>
             <w:r>
               <w:rPr>
-                <w:noProof/>
                 <w:webHidden/>
               </w:rPr>
               <w:t>2</w:t>
             </w:r>
             <w:r>
               <w:rPr>
-                <w:noProof/>
                 <w:webHidden/>
               </w:rPr>
               <w:fldChar w:fldCharType="end"/>
@@ -1071,17 +1024,19 @@
               <w:tab w:val="right" w:leader="dot" w:pos="9395"/>
             </w:tabs>
             <w:rPr>
-              <w:rFonts w:eastAsiaTheme="minorEastAsia"/>
+              <w:rFonts w:asciiTheme="minorHAnsi" w:eastAsiaTheme="minorEastAsia" w:hAnsiTheme="minorHAnsi"/>
               <w:noProof/>
+              <w:sz w:val="22"/>
               <w:lang w:eastAsia="vi-VN"/>
             </w:rPr>
           </w:pPr>
-          <w:hyperlink w:anchor="_Toc214202297" w:history="1">
+          <w:hyperlink w:anchor="_Toc214225992" w:history="1">
             <w:r>
               <w:rPr>
                 <w:rStyle w:val="Hyperlink"/>
-                <w:rFonts w:ascii="Times New Roman" w:hAnsi="Times New Roman" w:cs="Times New Roman"/>
+                <w:rFonts w:cs="Times New Roman"/>
                 <w:noProof/>
+                <w:u w:val="none"/>
               </w:rPr>
               <w:t>1.3.1. Đối tượng nghiên cứu</w:t>
             </w:r>
@@ -1104,7 +1059,7 @@
                 <w:noProof/>
                 <w:webHidden/>
               </w:rPr>
-              <w:instrText xml:space="preserve"> PAGEREF _Toc214202297 \h </w:instrText>
+              <w:instrText xml:space="preserve"> PAGEREF _Toc214225992 \h </w:instrText>
             </w:r>
             <w:r>
               <w:rPr>
@@ -1142,17 +1097,19 @@
               <w:tab w:val="right" w:leader="dot" w:pos="9395"/>
             </w:tabs>
             <w:rPr>
-              <w:rFonts w:eastAsiaTheme="minorEastAsia"/>
+              <w:rFonts w:asciiTheme="minorHAnsi" w:eastAsiaTheme="minorEastAsia" w:hAnsiTheme="minorHAnsi"/>
               <w:noProof/>
+              <w:sz w:val="22"/>
               <w:lang w:eastAsia="vi-VN"/>
             </w:rPr>
           </w:pPr>
-          <w:hyperlink w:anchor="_Toc214202298" w:history="1">
+          <w:hyperlink w:anchor="_Toc214225993" w:history="1">
             <w:r>
               <w:rPr>
                 <w:rStyle w:val="Hyperlink"/>
-                <w:rFonts w:ascii="Times New Roman" w:hAnsi="Times New Roman" w:cs="Times New Roman"/>
+                <w:rFonts w:cs="Times New Roman"/>
                 <w:noProof/>
+                <w:u w:val="none"/>
               </w:rPr>
               <w:t>1.3.2. Phạm vi đề tài</w:t>
             </w:r>
@@ -1175,7 +1132,7 @@
                 <w:noProof/>
                 <w:webHidden/>
               </w:rPr>
-              <w:instrText xml:space="preserve"> PAGEREF _Toc214202298 \h </w:instrText>
+              <w:instrText xml:space="preserve"> PAGEREF _Toc214225993 \h </w:instrText>
             </w:r>
             <w:r>
               <w:rPr>
@@ -1209,70 +1166,57 @@
         <w:p>
           <w:pPr>
             <w:pStyle w:val="TOC2"/>
-            <w:tabs>
-              <w:tab w:val="right" w:leader="dot" w:pos="9395"/>
-            </w:tabs>
             <w:rPr>
-              <w:rFonts w:eastAsiaTheme="minorEastAsia"/>
-              <w:noProof/>
+              <w:rFonts w:asciiTheme="minorHAnsi" w:eastAsiaTheme="minorEastAsia" w:hAnsiTheme="minorHAnsi"/>
+              <w:sz w:val="22"/>
               <w:lang w:eastAsia="vi-VN"/>
             </w:rPr>
           </w:pPr>
-          <w:hyperlink w:anchor="_Toc214202299" w:history="1">
+          <w:hyperlink w:anchor="_Toc214225994" w:history="1">
             <w:r>
               <w:rPr>
                 <w:rStyle w:val="Hyperlink"/>
-                <w:rFonts w:ascii="Times New Roman" w:hAnsi="Times New Roman" w:cs="Times New Roman"/>
-                <w:b/>
-                <w:bCs/>
-                <w:noProof/>
+                <w:u w:val="none"/>
               </w:rPr>
               <w:t>1.4. TÍNH MỚI VÀ Ý NGHĨA CỦA ĐỀ TÀI</w:t>
             </w:r>
             <w:r>
               <w:rPr>
-                <w:noProof/>
                 <w:webHidden/>
               </w:rPr>
               <w:tab/>
             </w:r>
             <w:r>
               <w:rPr>
-                <w:noProof/>
                 <w:webHidden/>
               </w:rPr>
               <w:fldChar w:fldCharType="begin"/>
             </w:r>
             <w:r>
               <w:rPr>
-                <w:noProof/>
-                <w:webHidden/>
-              </w:rPr>
-              <w:instrText xml:space="preserve"> PAGEREF _Toc214202299 \h </w:instrText>
-            </w:r>
-            <w:r>
-              <w:rPr>
-                <w:noProof/>
-                <w:webHidden/>
-              </w:rPr>
-            </w:r>
-            <w:r>
-              <w:rPr>
-                <w:noProof/>
+                <w:webHidden/>
+              </w:rPr>
+              <w:instrText xml:space="preserve"> PAGEREF _Toc214225994 \h </w:instrText>
+            </w:r>
+            <w:r>
+              <w:rPr>
+                <w:webHidden/>
+              </w:rPr>
+            </w:r>
+            <w:r>
+              <w:rPr>
                 <w:webHidden/>
               </w:rPr>
               <w:fldChar w:fldCharType="separate"/>
             </w:r>
             <w:r>
               <w:rPr>
-                <w:noProof/>
                 <w:webHidden/>
               </w:rPr>
               <w:t>2</w:t>
             </w:r>
             <w:r>
               <w:rPr>
-                <w:noProof/>
                 <w:webHidden/>
               </w:rPr>
               <w:fldChar w:fldCharType="end"/>
@@ -1286,17 +1230,19 @@
               <w:tab w:val="right" w:leader="dot" w:pos="9395"/>
             </w:tabs>
             <w:rPr>
-              <w:rFonts w:eastAsiaTheme="minorEastAsia"/>
+              <w:rFonts w:asciiTheme="minorHAnsi" w:eastAsiaTheme="minorEastAsia" w:hAnsiTheme="minorHAnsi"/>
               <w:noProof/>
+              <w:sz w:val="22"/>
               <w:lang w:eastAsia="vi-VN"/>
             </w:rPr>
           </w:pPr>
-          <w:hyperlink w:anchor="_Toc214202300" w:history="1">
+          <w:hyperlink w:anchor="_Toc214225995" w:history="1">
             <w:r>
               <w:rPr>
                 <w:rStyle w:val="Hyperlink"/>
-                <w:rFonts w:ascii="Times New Roman" w:hAnsi="Times New Roman" w:cs="Times New Roman"/>
+                <w:rFonts w:cs="Times New Roman"/>
                 <w:noProof/>
+                <w:u w:val="none"/>
               </w:rPr>
               <w:t>1.4.1. Tính mới</w:t>
             </w:r>
@@ -1319,7 +1265,7 @@
                 <w:noProof/>
                 <w:webHidden/>
               </w:rPr>
-              <w:instrText xml:space="preserve"> PAGEREF _Toc214202300 \h </w:instrText>
+              <w:instrText xml:space="preserve"> PAGEREF _Toc214225995 \h </w:instrText>
             </w:r>
             <w:r>
               <w:rPr>
@@ -1357,23 +1303,43 @@
               <w:tab w:val="right" w:leader="dot" w:pos="9395"/>
             </w:tabs>
             <w:rPr>
-              <w:rFonts w:eastAsiaTheme="minorEastAsia"/>
+              <w:rFonts w:asciiTheme="minorHAnsi" w:eastAsiaTheme="minorEastAsia" w:hAnsiTheme="minorHAnsi"/>
               <w:noProof/>
+              <w:sz w:val="22"/>
               <w:lang w:eastAsia="vi-VN"/>
             </w:rPr>
           </w:pPr>
-          <w:hyperlink w:anchor="_Toc214202301" w:history="1">
+          <w:hyperlink w:anchor="_Toc214225996" w:history="1">
             <w:r>
               <w:rPr>
                 <w:rStyle w:val="Hyperlink"/>
-                <w:rFonts w:ascii="Times New Roman" w:hAnsi="Times New Roman" w:cs="Times New Roman"/>
+                <w:rFonts w:cs="Times New Roman"/>
                 <w:noProof/>
-              </w:rPr>
-              <w:t>1.4.2. Ý nghĩa thực tiễn</w:t>
-            </w:r>
-            <w:r>
-              <w:rPr>
+                <w:u w:val="none"/>
+              </w:rPr>
+              <w:t xml:space="preserve">1.4.2. </w:t>
+            </w:r>
+            <w:r>
+              <w:rPr>
+                <w:rStyle w:val="Hyperlink"/>
+                <w:rFonts w:cs="Times New Roman"/>
                 <w:noProof/>
+                <w:u w:val="none"/>
+              </w:rPr>
+              <w:t>Ý</w:t>
+            </w:r>
+            <w:r>
+              <w:rPr>
+                <w:rStyle w:val="Hyperlink"/>
+                <w:rFonts w:cs="Times New Roman"/>
+                <w:noProof/>
+                <w:u w:val="none"/>
+              </w:rPr>
+              <w:t xml:space="preserve"> nghĩa thực tiễn</w:t>
+            </w:r>
+            <w:r>
+              <w:rPr>
+                <w:noProof/>
                 <w:webHidden/>
               </w:rPr>
               <w:tab/>
@@ -1390,7 +1356,7 @@
                 <w:noProof/>
                 <w:webHidden/>
               </w:rPr>
-              <w:instrText xml:space="preserve"> PAGEREF _Toc214202301 \h </w:instrText>
+              <w:instrText xml:space="preserve"> PAGEREF _Toc214225996 \h </w:instrText>
             </w:r>
             <w:r>
               <w:rPr>
@@ -1424,70 +1390,57 @@
         <w:p>
           <w:pPr>
             <w:pStyle w:val="TOC2"/>
-            <w:tabs>
-              <w:tab w:val="right" w:leader="dot" w:pos="9395"/>
-            </w:tabs>
             <w:rPr>
-              <w:rFonts w:eastAsiaTheme="minorEastAsia"/>
-              <w:noProof/>
+              <w:rFonts w:asciiTheme="minorHAnsi" w:eastAsiaTheme="minorEastAsia" w:hAnsiTheme="minorHAnsi"/>
+              <w:sz w:val="22"/>
               <w:lang w:eastAsia="vi-VN"/>
             </w:rPr>
           </w:pPr>
-          <w:hyperlink w:anchor="_Toc214202302" w:history="1">
+          <w:hyperlink w:anchor="_Toc214225997" w:history="1">
             <w:r>
               <w:rPr>
                 <w:rStyle w:val="Hyperlink"/>
-                <w:rFonts w:ascii="Times New Roman" w:hAnsi="Times New Roman" w:cs="Times New Roman"/>
-                <w:b/>
-                <w:bCs/>
-                <w:noProof/>
+                <w:u w:val="none"/>
               </w:rPr>
               <w:t>1.5. CÔNG NGHỆ SỬ DỤNG</w:t>
             </w:r>
             <w:r>
               <w:rPr>
-                <w:noProof/>
                 <w:webHidden/>
               </w:rPr>
               <w:tab/>
             </w:r>
             <w:r>
               <w:rPr>
-                <w:noProof/>
                 <w:webHidden/>
               </w:rPr>
               <w:fldChar w:fldCharType="begin"/>
             </w:r>
             <w:r>
               <w:rPr>
-                <w:noProof/>
-                <w:webHidden/>
-              </w:rPr>
-              <w:instrText xml:space="preserve"> PAGEREF _Toc214202302 \h </w:instrText>
-            </w:r>
-            <w:r>
-              <w:rPr>
-                <w:noProof/>
-                <w:webHidden/>
-              </w:rPr>
-            </w:r>
-            <w:r>
-              <w:rPr>
-                <w:noProof/>
+                <w:webHidden/>
+              </w:rPr>
+              <w:instrText xml:space="preserve"> PAGEREF _Toc214225997 \h </w:instrText>
+            </w:r>
+            <w:r>
+              <w:rPr>
+                <w:webHidden/>
+              </w:rPr>
+            </w:r>
+            <w:r>
+              <w:rPr>
                 <w:webHidden/>
               </w:rPr>
               <w:fldChar w:fldCharType="separate"/>
             </w:r>
             <w:r>
               <w:rPr>
-                <w:noProof/>
                 <w:webHidden/>
               </w:rPr>
               <w:t>3</w:t>
             </w:r>
             <w:r>
               <w:rPr>
-                <w:noProof/>
                 <w:webHidden/>
               </w:rPr>
               <w:fldChar w:fldCharType="end"/>
@@ -1497,68 +1450,58 @@
         <w:p>
           <w:pPr>
             <w:pStyle w:val="TOC1"/>
-            <w:tabs>
-              <w:tab w:val="right" w:leader="dot" w:pos="9395"/>
-            </w:tabs>
             <w:rPr>
-              <w:rFonts w:eastAsiaTheme="minorEastAsia"/>
-              <w:noProof/>
+              <w:rFonts w:asciiTheme="minorHAnsi" w:eastAsiaTheme="minorEastAsia" w:hAnsiTheme="minorHAnsi" w:cstheme="minorBidi"/>
+              <w:sz w:val="22"/>
               <w:lang w:eastAsia="vi-VN"/>
             </w:rPr>
           </w:pPr>
-          <w:hyperlink w:anchor="_Toc214202303" w:history="1">
+          <w:hyperlink w:anchor="_Toc214225998" w:history="1">
             <w:r>
               <w:rPr>
                 <w:rStyle w:val="Hyperlink"/>
-                <w:noProof/>
+                <w:u w:val="none"/>
                 <w:lang w:val="en-US"/>
               </w:rPr>
               <w:t>CHƯƠNG 2: SƠ ĐỒ UML</w:t>
             </w:r>
             <w:r>
               <w:rPr>
-                <w:noProof/>
                 <w:webHidden/>
               </w:rPr>
               <w:tab/>
             </w:r>
             <w:r>
               <w:rPr>
-                <w:noProof/>
                 <w:webHidden/>
               </w:rPr>
               <w:fldChar w:fldCharType="begin"/>
             </w:r>
             <w:r>
               <w:rPr>
-                <w:noProof/>
-                <w:webHidden/>
-              </w:rPr>
-              <w:instrText xml:space="preserve"> PAGEREF _Toc214202303 \h </w:instrText>
-            </w:r>
-            <w:r>
-              <w:rPr>
-                <w:noProof/>
-                <w:webHidden/>
-              </w:rPr>
-            </w:r>
-            <w:r>
-              <w:rPr>
-                <w:noProof/>
+                <w:webHidden/>
+              </w:rPr>
+              <w:instrText xml:space="preserve"> PAGEREF _Toc214225998 \h </w:instrText>
+            </w:r>
+            <w:r>
+              <w:rPr>
+                <w:webHidden/>
+              </w:rPr>
+            </w:r>
+            <w:r>
+              <w:rPr>
                 <w:webHidden/>
               </w:rPr>
               <w:fldChar w:fldCharType="separate"/>
             </w:r>
             <w:r>
               <w:rPr>
-                <w:noProof/>
                 <w:webHidden/>
               </w:rPr>
               <w:t>4</w:t>
             </w:r>
             <w:r>
               <w:rPr>
-                <w:noProof/>
                 <w:webHidden/>
               </w:rPr>
               <w:fldChar w:fldCharType="end"/>
@@ -1568,71 +1511,57 @@
         <w:p>
           <w:pPr>
             <w:pStyle w:val="TOC2"/>
-            <w:tabs>
-              <w:tab w:val="right" w:leader="dot" w:pos="9395"/>
-            </w:tabs>
             <w:rPr>
-              <w:rFonts w:eastAsiaTheme="minorEastAsia"/>
-              <w:noProof/>
+              <w:rFonts w:asciiTheme="minorHAnsi" w:eastAsiaTheme="minorEastAsia" w:hAnsiTheme="minorHAnsi"/>
+              <w:sz w:val="22"/>
               <w:lang w:eastAsia="vi-VN"/>
             </w:rPr>
           </w:pPr>
-          <w:hyperlink w:anchor="_Toc214202304" w:history="1">
+          <w:hyperlink w:anchor="_Toc214225999" w:history="1">
             <w:r>
               <w:rPr>
                 <w:rStyle w:val="Hyperlink"/>
-                <w:rFonts w:ascii="Times New Roman" w:hAnsi="Times New Roman" w:cs="Times New Roman"/>
-                <w:b/>
-                <w:bCs/>
-                <w:noProof/>
-                <w:lang w:val="en-US"/>
+                <w:u w:val="none"/>
               </w:rPr>
               <w:t>2.1 SƠ ĐỒ D0</w:t>
             </w:r>
             <w:r>
               <w:rPr>
-                <w:noProof/>
                 <w:webHidden/>
               </w:rPr>
               <w:tab/>
             </w:r>
             <w:r>
               <w:rPr>
-                <w:noProof/>
                 <w:webHidden/>
               </w:rPr>
               <w:fldChar w:fldCharType="begin"/>
             </w:r>
             <w:r>
               <w:rPr>
-                <w:noProof/>
-                <w:webHidden/>
-              </w:rPr>
-              <w:instrText xml:space="preserve"> PAGEREF _Toc214202304 \h </w:instrText>
-            </w:r>
-            <w:r>
-              <w:rPr>
-                <w:noProof/>
-                <w:webHidden/>
-              </w:rPr>
-            </w:r>
-            <w:r>
-              <w:rPr>
-                <w:noProof/>
+                <w:webHidden/>
+              </w:rPr>
+              <w:instrText xml:space="preserve"> PAGEREF _Toc214225999 \h </w:instrText>
+            </w:r>
+            <w:r>
+              <w:rPr>
+                <w:webHidden/>
+              </w:rPr>
+            </w:r>
+            <w:r>
+              <w:rPr>
                 <w:webHidden/>
               </w:rPr>
               <w:fldChar w:fldCharType="separate"/>
             </w:r>
             <w:r>
               <w:rPr>
-                <w:noProof/>
                 <w:webHidden/>
               </w:rPr>
               <w:t>4</w:t>
             </w:r>
             <w:r>
               <w:rPr>
-                <w:noProof/>
                 <w:webHidden/>
               </w:rPr>
               <w:fldChar w:fldCharType="end"/>
@@ -1642,71 +1571,57 @@
         <w:p>
           <w:pPr>
             <w:pStyle w:val="TOC2"/>
-            <w:tabs>
-              <w:tab w:val="right" w:leader="dot" w:pos="9395"/>
-            </w:tabs>
             <w:rPr>
-              <w:rFonts w:eastAsiaTheme="minorEastAsia"/>
-              <w:noProof/>
+              <w:rFonts w:asciiTheme="minorHAnsi" w:eastAsiaTheme="minorEastAsia" w:hAnsiTheme="minorHAnsi"/>
+              <w:sz w:val="22"/>
               <w:lang w:eastAsia="vi-VN"/>
             </w:rPr>
           </w:pPr>
-          <w:hyperlink w:anchor="_Toc214202305" w:history="1">
+          <w:hyperlink w:anchor="_Toc214226000" w:history="1">
             <w:r>
               <w:rPr>
                 <w:rStyle w:val="Hyperlink"/>
-                <w:rFonts w:ascii="Times New Roman" w:hAnsi="Times New Roman" w:cs="Times New Roman"/>
-                <w:b/>
-                <w:bCs/>
-                <w:noProof/>
-                <w:lang w:val="en-US"/>
+                <w:u w:val="none"/>
               </w:rPr>
               <w:t>2.2 SƠ ĐỒ D1</w:t>
             </w:r>
             <w:r>
               <w:rPr>
-                <w:noProof/>
                 <w:webHidden/>
               </w:rPr>
               <w:tab/>
             </w:r>
             <w:r>
               <w:rPr>
-                <w:noProof/>
                 <w:webHidden/>
               </w:rPr>
               <w:fldChar w:fldCharType="begin"/>
             </w:r>
             <w:r>
               <w:rPr>
-                <w:noProof/>
-                <w:webHidden/>
-              </w:rPr>
-              <w:instrText xml:space="preserve"> PAGEREF _Toc214202305 \h </w:instrText>
-            </w:r>
-            <w:r>
-              <w:rPr>
-                <w:noProof/>
-                <w:webHidden/>
-              </w:rPr>
-            </w:r>
-            <w:r>
-              <w:rPr>
-                <w:noProof/>
+                <w:webHidden/>
+              </w:rPr>
+              <w:instrText xml:space="preserve"> PAGEREF _Toc214226000 \h </w:instrText>
+            </w:r>
+            <w:r>
+              <w:rPr>
+                <w:webHidden/>
+              </w:rPr>
+            </w:r>
+            <w:r>
+              <w:rPr>
                 <w:webHidden/>
               </w:rPr>
               <w:fldChar w:fldCharType="separate"/>
             </w:r>
             <w:r>
               <w:rPr>
-                <w:noProof/>
                 <w:webHidden/>
               </w:rPr>
               <w:t>5</w:t>
             </w:r>
             <w:r>
               <w:rPr>
-                <w:noProof/>
                 <w:webHidden/>
               </w:rPr>
               <w:fldChar w:fldCharType="end"/>
@@ -1716,71 +1631,57 @@
         <w:p>
           <w:pPr>
             <w:pStyle w:val="TOC2"/>
-            <w:tabs>
-              <w:tab w:val="right" w:leader="dot" w:pos="9395"/>
-            </w:tabs>
             <w:rPr>
-              <w:rFonts w:eastAsiaTheme="minorEastAsia"/>
-              <w:noProof/>
+              <w:rFonts w:asciiTheme="minorHAnsi" w:eastAsiaTheme="minorEastAsia" w:hAnsiTheme="minorHAnsi"/>
+              <w:sz w:val="22"/>
               <w:lang w:eastAsia="vi-VN"/>
             </w:rPr>
           </w:pPr>
-          <w:hyperlink w:anchor="_Toc214202306" w:history="1">
+          <w:hyperlink w:anchor="_Toc214226001" w:history="1">
             <w:r>
               <w:rPr>
                 <w:rStyle w:val="Hyperlink"/>
-                <w:rFonts w:ascii="Times New Roman" w:hAnsi="Times New Roman" w:cs="Times New Roman"/>
-                <w:b/>
-                <w:bCs/>
-                <w:noProof/>
-                <w:lang w:val="en-US"/>
+                <w:u w:val="none"/>
               </w:rPr>
               <w:t>2.3 SƠ ĐỒ D2</w:t>
             </w:r>
             <w:r>
               <w:rPr>
-                <w:noProof/>
                 <w:webHidden/>
               </w:rPr>
               <w:tab/>
             </w:r>
             <w:r>
               <w:rPr>
-                <w:noProof/>
                 <w:webHidden/>
               </w:rPr>
               <w:fldChar w:fldCharType="begin"/>
             </w:r>
             <w:r>
               <w:rPr>
-                <w:noProof/>
-                <w:webHidden/>
-              </w:rPr>
-              <w:instrText xml:space="preserve"> PAGEREF _Toc214202306 \h </w:instrText>
-            </w:r>
-            <w:r>
-              <w:rPr>
-                <w:noProof/>
-                <w:webHidden/>
-              </w:rPr>
-            </w:r>
-            <w:r>
-              <w:rPr>
-                <w:noProof/>
+                <w:webHidden/>
+              </w:rPr>
+              <w:instrText xml:space="preserve"> PAGEREF _Toc214226001 \h </w:instrText>
+            </w:r>
+            <w:r>
+              <w:rPr>
+                <w:webHidden/>
+              </w:rPr>
+            </w:r>
+            <w:r>
+              <w:rPr>
                 <w:webHidden/>
               </w:rPr>
               <w:fldChar w:fldCharType="separate"/>
             </w:r>
             <w:r>
               <w:rPr>
-                <w:noProof/>
                 <w:webHidden/>
               </w:rPr>
               <w:t>6</w:t>
             </w:r>
             <w:r>
               <w:rPr>
-                <w:noProof/>
                 <w:webHidden/>
               </w:rPr>
               <w:fldChar w:fldCharType="end"/>
@@ -1790,71 +1691,57 @@
         <w:p>
           <w:pPr>
             <w:pStyle w:val="TOC2"/>
-            <w:tabs>
-              <w:tab w:val="right" w:leader="dot" w:pos="9395"/>
-            </w:tabs>
             <w:rPr>
-              <w:rFonts w:eastAsiaTheme="minorEastAsia"/>
-              <w:noProof/>
+              <w:rFonts w:asciiTheme="minorHAnsi" w:eastAsiaTheme="minorEastAsia" w:hAnsiTheme="minorHAnsi"/>
+              <w:sz w:val="22"/>
               <w:lang w:eastAsia="vi-VN"/>
             </w:rPr>
           </w:pPr>
-          <w:hyperlink w:anchor="_Toc214202307" w:history="1">
+          <w:hyperlink w:anchor="_Toc214226002" w:history="1">
             <w:r>
               <w:rPr>
                 <w:rStyle w:val="Hyperlink"/>
-                <w:rFonts w:ascii="Times New Roman" w:hAnsi="Times New Roman" w:cs="Times New Roman"/>
-                <w:b/>
-                <w:bCs/>
-                <w:noProof/>
-                <w:lang w:val="en-US"/>
+                <w:u w:val="none"/>
               </w:rPr>
               <w:t>2.4 SƠ ĐỒ ERD</w:t>
             </w:r>
             <w:r>
               <w:rPr>
-                <w:noProof/>
                 <w:webHidden/>
               </w:rPr>
               <w:tab/>
             </w:r>
             <w:r>
               <w:rPr>
-                <w:noProof/>
                 <w:webHidden/>
               </w:rPr>
               <w:fldChar w:fldCharType="begin"/>
             </w:r>
             <w:r>
               <w:rPr>
-                <w:noProof/>
-                <w:webHidden/>
-              </w:rPr>
-              <w:instrText xml:space="preserve"> PAGEREF _Toc214202307 \h </w:instrText>
-            </w:r>
-            <w:r>
-              <w:rPr>
-                <w:noProof/>
-                <w:webHidden/>
-              </w:rPr>
-            </w:r>
-            <w:r>
-              <w:rPr>
-                <w:noProof/>
+                <w:webHidden/>
+              </w:rPr>
+              <w:instrText xml:space="preserve"> PAGEREF _Toc214226002 \h </w:instrText>
+            </w:r>
+            <w:r>
+              <w:rPr>
+                <w:webHidden/>
+              </w:rPr>
+            </w:r>
+            <w:r>
+              <w:rPr>
                 <w:webHidden/>
               </w:rPr>
               <w:fldChar w:fldCharType="separate"/>
             </w:r>
             <w:r>
               <w:rPr>
-                <w:noProof/>
                 <w:webHidden/>
               </w:rPr>
               <w:t>7</w:t>
             </w:r>
             <w:r>
               <w:rPr>
-                <w:noProof/>
                 <w:webHidden/>
               </w:rPr>
               <w:fldChar w:fldCharType="end"/>
@@ -1870,6 +1757,8 @@
           <w:r>
             <w:rPr>
               <w:rFonts w:ascii="Times New Roman" w:hAnsi="Times New Roman" w:cs="Times New Roman"/>
+              <w:noProof/>
+              <w:sz w:val="26"/>
             </w:rPr>
             <w:fldChar w:fldCharType="end"/>
           </w:r>
@@ -1938,38 +1827,25 @@
     <w:p>
       <w:pPr>
         <w:pStyle w:val="TOC1"/>
-        <w:tabs>
-          <w:tab w:val="right" w:leader="dot" w:pos="9395"/>
-        </w:tabs>
         <w:rPr>
           <w:rFonts w:eastAsiaTheme="minorEastAsia"/>
-          <w:noProof/>
           <w:lang w:eastAsia="vi-VN"/>
         </w:rPr>
       </w:pPr>
       <w:r>
         <w:rPr>
-          <w:rFonts w:ascii="Times New Roman" w:hAnsi="Times New Roman" w:cs="Times New Roman"/>
-          <w:sz w:val="26"/>
-          <w:szCs w:val="26"/>
           <w:lang w:val="en-US"/>
         </w:rPr>
         <w:fldChar w:fldCharType="begin"/>
       </w:r>
       <w:r>
         <w:rPr>
-          <w:rFonts w:ascii="Times New Roman" w:hAnsi="Times New Roman" w:cs="Times New Roman"/>
-          <w:sz w:val="26"/>
-          <w:szCs w:val="26"/>
           <w:lang w:val="en-US"/>
         </w:rPr>
         <w:instrText xml:space="preserve"> TOC \h \z \t "HINH ANH,1" </w:instrText>
       </w:r>
       <w:r>
         <w:rPr>
-          <w:rFonts w:ascii="Times New Roman" w:hAnsi="Times New Roman" w:cs="Times New Roman"/>
-          <w:sz w:val="26"/>
-          <w:szCs w:val="26"/>
           <w:lang w:val="en-US"/>
         </w:rPr>
         <w:fldChar w:fldCharType="separate"/>
@@ -1978,54 +1854,47 @@
         <w:r>
           <w:rPr>
             <w:rStyle w:val="Hyperlink"/>
-            <w:noProof/>
+            <w:szCs w:val="26"/>
           </w:rPr>
           <w:t>Hình 2-1: Sơ đồ DFD Mức 0</w:t>
         </w:r>
         <w:r>
           <w:rPr>
-            <w:noProof/>
             <w:webHidden/>
           </w:rPr>
           <w:tab/>
         </w:r>
         <w:r>
           <w:rPr>
-            <w:noProof/>
             <w:webHidden/>
           </w:rPr>
           <w:fldChar w:fldCharType="begin"/>
         </w:r>
         <w:r>
           <w:rPr>
-            <w:noProof/>
             <w:webHidden/>
           </w:rPr>
           <w:instrText xml:space="preserve"> PAGEREF _Toc214201756 \h </w:instrText>
         </w:r>
         <w:r>
           <w:rPr>
-            <w:noProof/>
             <w:webHidden/>
           </w:rPr>
         </w:r>
         <w:r>
           <w:rPr>
-            <w:noProof/>
             <w:webHidden/>
           </w:rPr>
           <w:fldChar w:fldCharType="separate"/>
         </w:r>
         <w:r>
           <w:rPr>
-            <w:noProof/>
             <w:webHidden/>
           </w:rPr>
           <w:t>4</w:t>
         </w:r>
         <w:r>
           <w:rPr>
-            <w:noProof/>
             <w:webHidden/>
           </w:rPr>
           <w:fldChar w:fldCharType="end"/>
@@ -2035,12 +1904,8 @@
     <w:p>
       <w:pPr>
         <w:pStyle w:val="TOC1"/>
-        <w:tabs>
-          <w:tab w:val="right" w:leader="dot" w:pos="9395"/>
-        </w:tabs>
         <w:rPr>
           <w:rFonts w:eastAsiaTheme="minorEastAsia"/>
-          <w:noProof/>
           <w:lang w:eastAsia="vi-VN"/>
         </w:rPr>
       </w:pPr>
@@ -2048,54 +1913,47 @@
         <w:r>
           <w:rPr>
             <w:rStyle w:val="Hyperlink"/>
-            <w:noProof/>
+            <w:szCs w:val="26"/>
           </w:rPr>
           <w:t>Hình 2-2: Sơ đồ DFD Mức 1</w:t>
         </w:r>
         <w:r>
           <w:rPr>
-            <w:noProof/>
             <w:webHidden/>
           </w:rPr>
           <w:tab/>
         </w:r>
         <w:r>
           <w:rPr>
-            <w:noProof/>
             <w:webHidden/>
           </w:rPr>
           <w:fldChar w:fldCharType="begin"/>
         </w:r>
         <w:r>
           <w:rPr>
-            <w:noProof/>
             <w:webHidden/>
           </w:rPr>
           <w:instrText xml:space="preserve"> PAGEREF _Toc214201757 \h </w:instrText>
         </w:r>
         <w:r>
           <w:rPr>
-            <w:noProof/>
             <w:webHidden/>
           </w:rPr>
         </w:r>
         <w:r>
           <w:rPr>
-            <w:noProof/>
             <w:webHidden/>
           </w:rPr>
           <w:fldChar w:fldCharType="separate"/>
         </w:r>
         <w:r>
           <w:rPr>
-            <w:noProof/>
             <w:webHidden/>
           </w:rPr>
           <w:t>5</w:t>
         </w:r>
         <w:r>
           <w:rPr>
-            <w:noProof/>
             <w:webHidden/>
           </w:rPr>
           <w:fldChar w:fldCharType="end"/>
@@ -2105,12 +1963,8 @@
     <w:p>
       <w:pPr>
         <w:pStyle w:val="TOC1"/>
-        <w:tabs>
-          <w:tab w:val="right" w:leader="dot" w:pos="9395"/>
-        </w:tabs>
         <w:rPr>
           <w:rFonts w:eastAsiaTheme="minorEastAsia"/>
-          <w:noProof/>
           <w:lang w:eastAsia="vi-VN"/>
         </w:rPr>
       </w:pPr>
@@ -2118,54 +1972,47 @@
         <w:r>
           <w:rPr>
             <w:rStyle w:val="Hyperlink"/>
-            <w:noProof/>
+            <w:szCs w:val="26"/>
           </w:rPr>
           <w:t>Hình 2-3: Sơ đồ DFD Mức 2</w:t>
         </w:r>
         <w:r>
           <w:rPr>
-            <w:noProof/>
             <w:webHidden/>
           </w:rPr>
           <w:tab/>
         </w:r>
         <w:r>
           <w:rPr>
-            <w:noProof/>
             <w:webHidden/>
           </w:rPr>
           <w:fldChar w:fldCharType="begin"/>
         </w:r>
         <w:r>
           <w:rPr>
-            <w:noProof/>
             <w:webHidden/>
           </w:rPr>
           <w:instrText xml:space="preserve"> PAGEREF _Toc214201758 \h </w:instrText>
         </w:r>
         <w:r>
           <w:rPr>
-            <w:noProof/>
             <w:webHidden/>
           </w:rPr>
         </w:r>
         <w:r>
           <w:rPr>
-            <w:noProof/>
             <w:webHidden/>
           </w:rPr>
           <w:fldChar w:fldCharType="separate"/>
         </w:r>
         <w:r>
           <w:rPr>
-            <w:noProof/>
             <w:webHidden/>
           </w:rPr>
           <w:t>6</w:t>
         </w:r>
         <w:r>
           <w:rPr>
-            <w:noProof/>
             <w:webHidden/>
           </w:rPr>
           <w:fldChar w:fldCharType="end"/>
@@ -2175,12 +2022,8 @@
     <w:p>
       <w:pPr>
         <w:pStyle w:val="TOC1"/>
-        <w:tabs>
-          <w:tab w:val="right" w:leader="dot" w:pos="9395"/>
-        </w:tabs>
         <w:rPr>
           <w:rFonts w:eastAsiaTheme="minorEastAsia"/>
-          <w:noProof/>
           <w:lang w:eastAsia="vi-VN"/>
         </w:rPr>
       </w:pPr>
@@ -2188,54 +2031,47 @@
         <w:r>
           <w:rPr>
             <w:rStyle w:val="Hyperlink"/>
-            <w:noProof/>
+            <w:szCs w:val="26"/>
           </w:rPr>
           <w:t>Hình 2-4: Sơ đồ ERD</w:t>
         </w:r>
         <w:r>
           <w:rPr>
-            <w:noProof/>
             <w:webHidden/>
           </w:rPr>
           <w:tab/>
         </w:r>
         <w:r>
           <w:rPr>
-            <w:noProof/>
             <w:webHidden/>
           </w:rPr>
           <w:fldChar w:fldCharType="begin"/>
         </w:r>
         <w:r>
           <w:rPr>
-            <w:noProof/>
             <w:webHidden/>
           </w:rPr>
           <w:instrText xml:space="preserve"> PAGEREF _Toc214201759 \h </w:instrText>
         </w:r>
         <w:r>
           <w:rPr>
-            <w:noProof/>
             <w:webHidden/>
           </w:rPr>
         </w:r>
         <w:r>
           <w:rPr>
-            <w:noProof/>
             <w:webHidden/>
           </w:rPr>
           <w:fldChar w:fldCharType="separate"/>
         </w:r>
         <w:r>
           <w:rPr>
-            <w:noProof/>
             <w:webHidden/>
           </w:rPr>
           <w:t>7</w:t>
         </w:r>
         <w:r>
           <w:rPr>
-            <w:noProof/>
             <w:webHidden/>
           </w:rPr>
           <w:fldChar w:fldCharType="end"/>
@@ -2262,42 +2098,6 @@
         </w:rPr>
         <w:fldChar w:fldCharType="end"/>
       </w:r>
-    </w:p>
-    <w:p>
-      <w:pPr>
-        <w:spacing w:after="0"/>
-        <w:jc w:val="center"/>
-        <w:rPr>
-          <w:rFonts w:ascii="Times New Roman" w:hAnsi="Times New Roman" w:cs="Times New Roman"/>
-          <w:sz w:val="26"/>
-          <w:szCs w:val="26"/>
-          <w:lang w:val="en-US"/>
-        </w:rPr>
-      </w:pPr>
-    </w:p>
-    <w:p>
-      <w:pPr>
-        <w:spacing w:after="0"/>
-        <w:jc w:val="center"/>
-        <w:rPr>
-          <w:rFonts w:ascii="Times New Roman" w:hAnsi="Times New Roman" w:cs="Times New Roman"/>
-          <w:sz w:val="26"/>
-          <w:szCs w:val="26"/>
-          <w:lang w:val="en-US"/>
-        </w:rPr>
-      </w:pPr>
-    </w:p>
-    <w:p>
-      <w:pPr>
-        <w:spacing w:after="0"/>
-        <w:jc w:val="center"/>
-        <w:rPr>
-          <w:rFonts w:ascii="Times New Roman" w:hAnsi="Times New Roman" w:cs="Times New Roman"/>
-          <w:sz w:val="26"/>
-          <w:szCs w:val="26"/>
-          <w:lang w:val="en-US"/>
-        </w:rPr>
-      </w:pPr>
     </w:p>
     <w:p>
       <w:pPr>
@@ -2864,9 +2664,18 @@
         <w:pStyle w:val="Heading1"/>
         <w:jc w:val="right"/>
       </w:pPr>
-      <w:bookmarkStart w:id="0" w:name="_Toc214202291"/>
-      <w:r>
-        <w:t>CHƯƠNG 1 — GIỚI THIỆU ĐỀ TÀI</w:t>
+      <w:bookmarkStart w:id="0" w:name="_Toc214225986"/>
+      <w:r>
+        <w:t>CHƯƠNG 1</w:t>
+      </w:r>
+      <w:r>
+        <w:rPr>
+          <w:lang w:val="en-US"/>
+        </w:rPr>
+        <w:t xml:space="preserve">: </w:t>
+      </w:r>
+      <w:r>
+        <w:t>GIỚI THIỆU ĐỀ TÀI</w:t>
       </w:r>
       <w:bookmarkEnd w:id="0"/>
     </w:p>
@@ -2880,7 +2689,7 @@
           <w:szCs w:val="30"/>
         </w:rPr>
       </w:pPr>
-      <w:bookmarkStart w:id="1" w:name="_Toc214202292"/>
+      <w:bookmarkStart w:id="1" w:name="_Toc214225987"/>
       <w:r>
         <w:rPr>
           <w:rStyle w:val="Strong"/>
@@ -2987,7 +2796,7 @@
           <w:szCs w:val="30"/>
         </w:rPr>
       </w:pPr>
-      <w:bookmarkStart w:id="2" w:name="_Toc214202293"/>
+      <w:bookmarkStart w:id="2" w:name="_Toc214225988"/>
       <w:r>
         <w:rPr>
           <w:rStyle w:val="Strong"/>
@@ -3010,7 +2819,7 @@
           <w:szCs w:val="28"/>
         </w:rPr>
       </w:pPr>
-      <w:bookmarkStart w:id="3" w:name="_Toc214202294"/>
+      <w:bookmarkStart w:id="3" w:name="_Toc214225989"/>
       <w:r>
         <w:rPr>
           <w:rStyle w:val="Strong"/>
@@ -3053,7 +2862,7 @@
           <w:szCs w:val="28"/>
         </w:rPr>
       </w:pPr>
-      <w:bookmarkStart w:id="4" w:name="_Toc214202295"/>
+      <w:bookmarkStart w:id="4" w:name="_Toc214225990"/>
       <w:r>
         <w:rPr>
           <w:rStyle w:val="Strong"/>
@@ -3240,7 +3049,7 @@
           <w:szCs w:val="30"/>
         </w:rPr>
       </w:pPr>
-      <w:bookmarkStart w:id="5" w:name="_Toc214202296"/>
+      <w:bookmarkStart w:id="5" w:name="_Toc214225991"/>
       <w:r>
         <w:rPr>
           <w:rStyle w:val="Strong"/>
@@ -3264,7 +3073,7 @@
           <w:szCs w:val="28"/>
         </w:rPr>
       </w:pPr>
-      <w:bookmarkStart w:id="6" w:name="_Toc214202297"/>
+      <w:bookmarkStart w:id="6" w:name="_Toc214225992"/>
       <w:r>
         <w:rPr>
           <w:rStyle w:val="Strong"/>
@@ -3490,7 +3299,7 @@
           <w:szCs w:val="28"/>
         </w:rPr>
       </w:pPr>
-      <w:bookmarkStart w:id="7" w:name="_Toc214202298"/>
+      <w:bookmarkStart w:id="7" w:name="_Toc214225993"/>
       <w:r>
         <w:rPr>
           <w:rStyle w:val="Strong"/>
@@ -3637,7 +3446,7 @@
           <w:szCs w:val="30"/>
         </w:rPr>
       </w:pPr>
-      <w:bookmarkStart w:id="8" w:name="_Toc214202299"/>
+      <w:bookmarkStart w:id="8" w:name="_Toc214225994"/>
       <w:r>
         <w:rPr>
           <w:rStyle w:val="Strong"/>
@@ -3660,7 +3469,7 @@
           <w:szCs w:val="28"/>
         </w:rPr>
       </w:pPr>
-      <w:bookmarkStart w:id="9" w:name="_Toc214202300"/>
+      <w:bookmarkStart w:id="9" w:name="_Toc214225995"/>
       <w:r>
         <w:rPr>
           <w:rStyle w:val="Strong"/>
@@ -3774,7 +3583,7 @@
           <w:szCs w:val="28"/>
         </w:rPr>
       </w:pPr>
-      <w:bookmarkStart w:id="10" w:name="_Toc214202301"/>
+      <w:bookmarkStart w:id="10" w:name="_Toc214225996"/>
       <w:r>
         <w:rPr>
           <w:rStyle w:val="Strong"/>
@@ -4000,7 +3809,7 @@
           <w:szCs w:val="30"/>
         </w:rPr>
       </w:pPr>
-      <w:bookmarkStart w:id="11" w:name="_Toc214202302"/>
+      <w:bookmarkStart w:id="11" w:name="_Toc214225997"/>
       <w:r>
         <w:rPr>
           <w:rStyle w:val="Strong"/>
@@ -4233,7 +4042,7 @@
           <w:lang w:val="en-US"/>
         </w:rPr>
       </w:pPr>
-      <w:bookmarkStart w:id="12" w:name="_Toc214202303"/>
+      <w:bookmarkStart w:id="12" w:name="_Toc214225998"/>
       <w:r>
         <w:rPr>
           <w:lang w:val="en-US"/>
@@ -4255,7 +4064,7 @@
           <w:lang w:val="en-US"/>
         </w:rPr>
       </w:pPr>
-      <w:bookmarkStart w:id="13" w:name="_Toc214202304"/>
+      <w:bookmarkStart w:id="13" w:name="_Toc214225999"/>
       <w:r>
         <w:rPr>
           <w:rFonts w:ascii="Times New Roman" w:hAnsi="Times New Roman" w:cs="Times New Roman"/>
@@ -4375,7 +4184,7 @@
           <w:lang w:val="en-US"/>
         </w:rPr>
       </w:pPr>
-      <w:bookmarkStart w:id="15" w:name="_Toc214202305"/>
+      <w:bookmarkStart w:id="15" w:name="_Toc214226000"/>
       <w:r>
         <w:rPr>
           <w:rFonts w:ascii="Times New Roman" w:hAnsi="Times New Roman" w:cs="Times New Roman"/>
@@ -4505,7 +4314,7 @@
           <w:lang w:val="en-US"/>
         </w:rPr>
       </w:pPr>
-      <w:bookmarkStart w:id="17" w:name="_Toc214202306"/>
+      <w:bookmarkStart w:id="17" w:name="_Toc214226001"/>
       <w:r>
         <w:rPr>
           <w:rFonts w:ascii="Times New Roman" w:hAnsi="Times New Roman" w:cs="Times New Roman"/>
@@ -4661,7 +4470,7 @@
           <w:lang w:val="en-US"/>
         </w:rPr>
       </w:pPr>
-      <w:bookmarkStart w:id="19" w:name="_Toc214202307"/>
+      <w:bookmarkStart w:id="19" w:name="_Toc214226002"/>
       <w:r>
         <w:rPr>
           <w:rFonts w:ascii="Times New Roman" w:hAnsi="Times New Roman" w:cs="Times New Roman"/>
@@ -7088,10 +6897,18 @@
     <w:autoRedefine/>
     <w:uiPriority w:val="39"/>
     <w:unhideWhenUsed/>
-    <w:rsid w:val="000A56C1"/>
+    <w:rsid w:val="00C21095"/>
     <w:pPr>
+      <w:tabs>
+        <w:tab w:val="right" w:leader="dot" w:pos="9395"/>
+      </w:tabs>
       <w:spacing w:after="100"/>
     </w:pPr>
+    <w:rPr>
+      <w:rFonts w:ascii="Times New Roman" w:hAnsi="Times New Roman" w:cs="Times New Roman"/>
+      <w:noProof/>
+      <w:sz w:val="26"/>
+    </w:rPr>
   </w:style>
   <w:style w:type="paragraph" w:styleId="TOC2">
     <w:name w:val="toc 2"/>
@@ -7100,11 +6917,20 @@
     <w:autoRedefine/>
     <w:uiPriority w:val="39"/>
     <w:unhideWhenUsed/>
-    <w:rsid w:val="00C26848"/>
+    <w:rsid w:val="00D07148"/>
     <w:pPr>
+      <w:tabs>
+        <w:tab w:val="right" w:leader="dot" w:pos="9395"/>
+      </w:tabs>
       <w:spacing w:after="100"/>
-      <w:ind w:left="1152"/>
+      <w:ind w:left="1440"/>
     </w:pPr>
+    <w:rPr>
+      <w:rFonts w:ascii="Times New Roman" w:hAnsi="Times New Roman" w:cs="Times New Roman"/>
+      <w:noProof/>
+      <w:sz w:val="26"/>
+      <w:lang w:val="en-US"/>
+    </w:rPr>
   </w:style>
   <w:style w:type="paragraph" w:styleId="TOC3">
     <w:name w:val="toc 3"/>
@@ -7113,11 +6939,15 @@
     <w:autoRedefine/>
     <w:uiPriority w:val="39"/>
     <w:unhideWhenUsed/>
-    <w:rsid w:val="00C26848"/>
+    <w:rsid w:val="00D07148"/>
     <w:pPr>
       <w:spacing w:after="100"/>
-      <w:ind w:left="1584"/>
+      <w:ind w:left="1872"/>
     </w:pPr>
+    <w:rPr>
+      <w:rFonts w:ascii="Times New Roman" w:hAnsi="Times New Roman"/>
+      <w:sz w:val="26"/>
+    </w:rPr>
   </w:style>
   <w:style w:type="character" w:styleId="Hyperlink">
     <w:name w:val="Hyperlink"/>

</xml_diff>